<commit_message>
feat: add equipment rental contract module
- Add equipment rental routes, form sections, and page components
- Add numberToWords utility for Vietnamese/English currency words
- Add equipment rental contract state, actions, and Firestore rules
- Add sidebar navigation and dashboard integration
- Update company config, base schema, and contract actions
- Add .docx and .pages templates

Co-Authored-By: Claude Opus 4.5 <noreply@anthropic.com>
</commit_message>
<xml_diff>
--- a/static/_aVEquipmentRentalTemplate.docx
+++ b/static/_aVEquipmentRentalTemplate.docx
@@ -132,6 +132,8 @@
       <w:pPr>
         <w:pStyle w:val="Title"/>
         <w:rPr>
+          <w:b w:val="0"/>
+          <w:bCs w:val="0"/>
           <w:sz w:val="20"/>
           <w:szCs w:val="20"/>
         </w:rPr>
@@ -192,21 +194,43 @@
           <w:rtl w:val="0"/>
           <w:lang w:val="en-US"/>
         </w:rPr>
-        <w:t>/Contract No.: {{contractNumber}}</w:t>
-      </w:r>
-    </w:p>
-    <w:p>
-      <w:pPr>
-        <w:pStyle w:val="Title"/>
-        <w:rPr>
+        <w:t>/Contract No.:</w:t>
+      </w:r>
+      <w:r>
+        <w:rPr>
+          <w:b w:val="0"/>
+          <w:bCs w:val="0"/>
           <w:sz w:val="20"/>
           <w:szCs w:val="20"/>
-        </w:rPr>
-      </w:pPr>
-    </w:p>
-    <w:p>
-      <w:pPr>
-        <w:pStyle w:val="Body"/>
+          <w:rtl w:val="0"/>
+          <w:lang w:val="en-US"/>
+        </w:rPr>
+        <w:t xml:space="preserve"> </w:t>
+      </w:r>
+      <w:r>
+        <w:rPr>
+          <w:b w:val="0"/>
+          <w:bCs w:val="0"/>
+          <w:sz w:val="20"/>
+          <w:szCs w:val="20"/>
+          <w:rtl w:val="0"/>
+          <w:lang w:val="en-US"/>
+        </w:rPr>
+        <w:t>{{contractNumber}}</w:t>
+      </w:r>
+    </w:p>
+    <w:p>
+      <w:pPr>
+        <w:pStyle w:val="Title"/>
+        <w:rPr>
+          <w:sz w:val="20"/>
+          <w:szCs w:val="20"/>
+        </w:rPr>
+      </w:pPr>
+    </w:p>
+    <w:p>
+      <w:pPr>
+        <w:pStyle w:val="Body A"/>
         <w:jc w:val="center"/>
       </w:pPr>
       <w:r>
@@ -354,7 +378,7 @@
     </w:p>
     <w:p>
       <w:pPr>
-        <w:pStyle w:val="Body"/>
+        <w:pStyle w:val="Body A"/>
         <w:jc w:val="center"/>
       </w:pPr>
       <w:r>
@@ -367,7 +391,7 @@
     </w:p>
     <w:p>
       <w:pPr>
-        <w:pStyle w:val="Body"/>
+        <w:pStyle w:val="Body A"/>
         <w:jc w:val="center"/>
       </w:pPr>
       <w:r>
@@ -380,43 +404,43 @@
     </w:p>
     <w:p>
       <w:pPr>
-        <w:pStyle w:val="Body"/>
+        <w:pStyle w:val="Body A"/>
         <w:jc w:val="center"/>
       </w:pPr>
     </w:p>
     <w:p>
       <w:pPr>
-        <w:pStyle w:val="Body"/>
+        <w:pStyle w:val="Body A"/>
         <w:jc w:val="center"/>
       </w:pPr>
     </w:p>
     <w:p>
       <w:pPr>
-        <w:pStyle w:val="Body"/>
+        <w:pStyle w:val="Body A"/>
         <w:jc w:val="center"/>
       </w:pPr>
     </w:p>
     <w:p>
       <w:pPr>
-        <w:pStyle w:val="Body"/>
+        <w:pStyle w:val="Body A"/>
         <w:jc w:val="center"/>
       </w:pPr>
     </w:p>
     <w:p>
       <w:pPr>
-        <w:pStyle w:val="Body"/>
+        <w:pStyle w:val="Body A"/>
         <w:jc w:val="center"/>
       </w:pPr>
     </w:p>
     <w:p>
       <w:pPr>
-        <w:pStyle w:val="Body"/>
+        <w:pStyle w:val="Body A"/>
         <w:jc w:val="center"/>
       </w:pPr>
     </w:p>
     <w:p>
       <w:pPr>
-        <w:pStyle w:val="Body"/>
+        <w:pStyle w:val="Body A"/>
         <w:rPr>
           <w:b w:val="1"/>
           <w:bCs w:val="1"/>
@@ -530,15 +554,8 @@
           <w:rtl w:val="0"/>
         </w:rPr>
         <w:t xml:space="preserve">): </w:t>
-      </w:r>
-      <w:r>
         <w:tab/>
         <w:tab/>
-      </w:r>
-      <w:r>
-        <w:rPr>
-          <w:rtl w:val="0"/>
-        </w:rPr>
         <w:t>{{party</w:t>
       </w:r>
       <w:r>
@@ -567,12 +584,10 @@
         <w:t xml:space="preserve">Party A (The equipment owner): </w:t>
       </w:r>
       <w:r>
+        <w:rPr>
+          <w:rtl w:val="0"/>
+        </w:rPr>
         <w:tab/>
-      </w:r>
-      <w:r>
-        <w:rPr>
-          <w:rtl w:val="0"/>
-        </w:rPr>
         <w:t>{{party</w:t>
       </w:r>
       <w:r>
@@ -580,51 +595,38 @@
           <w:rtl w:val="0"/>
           <w:lang w:val="en-US"/>
         </w:rPr>
-        <w:t>A</w:t>
+        <w:t>ACompanyEnglish}}</w:t>
+      </w:r>
+    </w:p>
+    <w:p>
+      <w:pPr>
+        <w:pStyle w:val="Body A"/>
+      </w:pPr>
+      <w:r>
+        <w:rPr>
+          <w:rtl w:val="0"/>
+        </w:rPr>
+        <w:t>Đị</w:t>
+      </w:r>
+      <w:r>
+        <w:rPr>
+          <w:rtl w:val="0"/>
+          <w:lang w:val="it-IT"/>
+        </w:rPr>
+        <w:t>a ch</w:t>
+      </w:r>
+      <w:r>
+        <w:rPr>
+          <w:rtl w:val="0"/>
+        </w:rPr>
+        <w:t xml:space="preserve">ỉ </w:t>
       </w:r>
       <w:r>
         <w:rPr>
           <w:rtl w:val="0"/>
           <w:lang w:val="en-US"/>
         </w:rPr>
-        <w:t>CompanyEnglish}}</w:t>
-      </w:r>
-    </w:p>
-    <w:p>
-      <w:pPr>
-        <w:pStyle w:val="Body"/>
-      </w:pPr>
-      <w:r>
-        <w:rPr>
-          <w:rtl w:val="0"/>
-        </w:rPr>
-        <w:t>Đị</w:t>
-      </w:r>
-      <w:r>
-        <w:rPr>
-          <w:rtl w:val="0"/>
-          <w:lang w:val="it-IT"/>
-        </w:rPr>
-        <w:t>a ch</w:t>
-      </w:r>
-      <w:r>
-        <w:rPr>
-          <w:rtl w:val="0"/>
-        </w:rPr>
-        <w:t xml:space="preserve">ỉ </w:t>
-      </w:r>
-      <w:r>
-        <w:rPr>
-          <w:rtl w:val="0"/>
-          <w:lang w:val="en-US"/>
-        </w:rPr>
         <w:t xml:space="preserve">(Address): </w:t>
-      </w:r>
-      <w:r>
-        <w:rPr>
-          <w:rtl w:val="0"/>
-          <w:lang w:val="en-US"/>
-        </w:rPr>
         <w:tab/>
         <w:tab/>
         <w:tab/>
@@ -633,7 +635,7 @@
     </w:p>
     <w:p>
       <w:pPr>
-        <w:pStyle w:val="Body"/>
+        <w:pStyle w:val="Body A"/>
       </w:pPr>
       <w:r>
         <w:rPr>
@@ -650,7 +652,24 @@
     </w:p>
     <w:p>
       <w:pPr>
-        <w:pStyle w:val="Body"/>
+        <w:pStyle w:val="Body A"/>
+      </w:pPr>
+      <w:r>
+        <w:rPr>
+          <w:rtl w:val="0"/>
+          <w:lang w:val="en-US"/>
+        </w:rPr>
+        <w:tab/>
+        <w:tab/>
+        <w:tab/>
+        <w:tab/>
+        <w:tab/>
+        <w:t>{{companyWard}}</w:t>
+      </w:r>
+    </w:p>
+    <w:p>
+      <w:pPr>
+        <w:pStyle w:val="Body A"/>
       </w:pPr>
       <w:r>
         <w:rPr>
@@ -667,7 +686,7 @@
     </w:p>
     <w:p>
       <w:pPr>
-        <w:pStyle w:val="Body"/>
+        <w:pStyle w:val="Body A"/>
       </w:pPr>
       <w:r>
         <w:rPr>
@@ -713,14 +732,12 @@
         <w:t xml:space="preserve">(Tax code): </w:t>
       </w:r>
       <w:r>
+        <w:rPr>
+          <w:rtl w:val="0"/>
+        </w:rPr>
         <w:tab/>
         <w:tab/>
         <w:tab/>
-      </w:r>
-      <w:r>
-        <w:rPr>
-          <w:rtl w:val="0"/>
-        </w:rPr>
         <w:t>{{party</w:t>
       </w:r>
       <w:r>
@@ -728,19 +745,12 @@
           <w:rtl w:val="0"/>
           <w:lang w:val="en-US"/>
         </w:rPr>
-        <w:t>A</w:t>
-      </w:r>
-      <w:r>
-        <w:rPr>
-          <w:rtl w:val="0"/>
-          <w:lang w:val="en-US"/>
-        </w:rPr>
-        <w:t>TaxCode}}</w:t>
-      </w:r>
-    </w:p>
-    <w:p>
-      <w:pPr>
-        <w:pStyle w:val="Body"/>
+        <w:t>ATaxCode}}</w:t>
+      </w:r>
+    </w:p>
+    <w:p>
+      <w:pPr>
+        <w:pStyle w:val="Body A"/>
       </w:pPr>
       <w:r>
         <w:rPr>
@@ -799,7 +809,7 @@
     </w:p>
     <w:p>
       <w:pPr>
-        <w:pStyle w:val="Body"/>
+        <w:pStyle w:val="Body A"/>
       </w:pPr>
       <w:r>
         <w:rPr>
@@ -858,7 +868,7 @@
     </w:p>
     <w:p>
       <w:pPr>
-        <w:pStyle w:val="Body"/>
+        <w:pStyle w:val="Body A"/>
       </w:pPr>
       <w:r>
         <w:rPr>
@@ -899,13 +909,11 @@
         <w:t xml:space="preserve">i (Represented by): </w:t>
       </w:r>
       <w:r>
+        <w:rPr>
+          <w:rtl w:val="0"/>
+        </w:rPr>
         <w:tab/>
         <w:tab/>
-      </w:r>
-      <w:r>
-        <w:rPr>
-          <w:rtl w:val="0"/>
-        </w:rPr>
         <w:t>{{party</w:t>
       </w:r>
       <w:r>
@@ -925,7 +933,7 @@
     </w:p>
     <w:p>
       <w:pPr>
-        <w:pStyle w:val="Body"/>
+        <w:pStyle w:val="Body A"/>
       </w:pPr>
       <w:r>
         <w:rPr>
@@ -935,16 +943,14 @@
         <w:t xml:space="preserve">Email : </w:t>
       </w:r>
       <w:r>
+        <w:rPr>
+          <w:rtl w:val="0"/>
+        </w:rPr>
         <w:tab/>
         <w:tab/>
         <w:tab/>
         <w:tab/>
         <w:tab/>
-      </w:r>
-      <w:r>
-        <w:rPr>
-          <w:rtl w:val="0"/>
-        </w:rPr>
         <w:t>{{party</w:t>
       </w:r>
       <w:r>
@@ -952,36 +958,27 @@
           <w:rtl w:val="0"/>
           <w:lang w:val="en-US"/>
         </w:rPr>
-        <w:t>A</w:t>
-      </w:r>
+        <w:t>AEmail}}</w:t>
+      </w:r>
+    </w:p>
+    <w:p>
+      <w:pPr>
+        <w:pStyle w:val="Body A"/>
+      </w:pPr>
       <w:r>
         <w:rPr>
           <w:rtl w:val="0"/>
           <w:lang w:val="en-US"/>
         </w:rPr>
-        <w:t>Email}}</w:t>
-      </w:r>
-    </w:p>
-    <w:p>
-      <w:pPr>
-        <w:pStyle w:val="Body"/>
-      </w:pPr>
-      <w:r>
-        <w:rPr>
-          <w:rtl w:val="0"/>
-          <w:lang w:val="en-US"/>
-        </w:rPr>
         <w:t xml:space="preserve">Mobile number: </w:t>
       </w:r>
       <w:r>
+        <w:rPr>
+          <w:rtl w:val="0"/>
+        </w:rPr>
         <w:tab/>
         <w:tab/>
         <w:tab/>
-      </w:r>
-      <w:r>
-        <w:rPr>
-          <w:rtl w:val="0"/>
-        </w:rPr>
         <w:t>{{party</w:t>
       </w:r>
       <w:r>
@@ -1000,12 +997,12 @@
     </w:p>
     <w:p>
       <w:pPr>
-        <w:pStyle w:val="Body"/>
-      </w:pPr>
-    </w:p>
-    <w:p>
-      <w:pPr>
-        <w:pStyle w:val="Body"/>
+        <w:pStyle w:val="Body A"/>
+      </w:pPr>
+    </w:p>
+    <w:p>
+      <w:pPr>
+        <w:pStyle w:val="Body A"/>
       </w:pPr>
       <w:r>
         <w:rPr>
@@ -1017,12 +1014,12 @@
     </w:p>
     <w:p>
       <w:pPr>
-        <w:pStyle w:val="Body"/>
-      </w:pPr>
-    </w:p>
-    <w:p>
-      <w:pPr>
-        <w:pStyle w:val="Body"/>
+        <w:pStyle w:val="Body A"/>
+      </w:pPr>
+    </w:p>
+    <w:p>
+      <w:pPr>
+        <w:pStyle w:val="Body A"/>
         <w:rPr>
           <w:b w:val="1"/>
           <w:bCs w:val="1"/>
@@ -1116,32 +1113,35 @@
           <w:rtl w:val="0"/>
         </w:rPr>
         <w:t xml:space="preserve">): </w:t>
-      </w:r>
-      <w:r>
+        <w:tab/>
+        <w:tab/>
+        <w:t>{{partyBCompanyVietnamese}}</w:t>
+      </w:r>
+    </w:p>
+    <w:p>
+      <w:pPr>
+        <w:pStyle w:val="Body A"/>
         <w:rPr>
           <w:b w:val="1"/>
           <w:bCs w:val="1"/>
         </w:rPr>
-        <w:tab/>
-        <w:tab/>
-      </w:r>
+      </w:pPr>
       <w:r>
         <w:rPr>
           <w:b w:val="1"/>
           <w:bCs w:val="1"/>
           <w:rtl w:val="0"/>
-        </w:rPr>
-        <w:t>{{partyBCompanyVietnamese}}</w:t>
-      </w:r>
-    </w:p>
-    <w:p>
-      <w:pPr>
-        <w:pStyle w:val="Body"/>
+          <w:lang w:val="en-US"/>
+        </w:rPr>
+        <w:t xml:space="preserve">Party B (the equipment hirer): </w:t>
+      </w:r>
+      <w:r>
         <w:rPr>
           <w:b w:val="1"/>
           <w:bCs w:val="1"/>
         </w:rPr>
-      </w:pPr>
+        <w:tab/>
+      </w:r>
       <w:r>
         <w:rPr>
           <w:b w:val="1"/>
@@ -1149,60 +1149,38 @@
           <w:rtl w:val="0"/>
           <w:lang w:val="en-US"/>
         </w:rPr>
-        <w:t xml:space="preserve">Party B (the equipment hirer): </w:t>
-      </w:r>
-      <w:r>
-        <w:rPr>
-          <w:b w:val="1"/>
-          <w:bCs w:val="1"/>
-        </w:rPr>
-        <w:tab/>
-      </w:r>
-      <w:r>
-        <w:rPr>
-          <w:b w:val="1"/>
-          <w:bCs w:val="1"/>
+        <w:t>{{partyBCompanyEnglish}}</w:t>
+      </w:r>
+    </w:p>
+    <w:p>
+      <w:pPr>
+        <w:pStyle w:val="Body A"/>
+      </w:pPr>
+      <w:r>
+        <w:rPr>
+          <w:rtl w:val="0"/>
+        </w:rPr>
+        <w:t>Đị</w:t>
+      </w:r>
+      <w:r>
+        <w:rPr>
+          <w:rtl w:val="0"/>
+          <w:lang w:val="it-IT"/>
+        </w:rPr>
+        <w:t>a ch</w:t>
+      </w:r>
+      <w:r>
+        <w:rPr>
+          <w:rtl w:val="0"/>
+        </w:rPr>
+        <w:t xml:space="preserve">ỉ </w:t>
+      </w:r>
+      <w:r>
+        <w:rPr>
           <w:rtl w:val="0"/>
           <w:lang w:val="en-US"/>
         </w:rPr>
-        <w:t>{{partyBCompanyEnglish}}</w:t>
-      </w:r>
-    </w:p>
-    <w:p>
-      <w:pPr>
-        <w:pStyle w:val="Body"/>
-      </w:pPr>
-      <w:r>
-        <w:rPr>
-          <w:rtl w:val="0"/>
-        </w:rPr>
-        <w:t>Đị</w:t>
-      </w:r>
-      <w:r>
-        <w:rPr>
-          <w:rtl w:val="0"/>
-          <w:lang w:val="it-IT"/>
-        </w:rPr>
-        <w:t>a ch</w:t>
-      </w:r>
-      <w:r>
-        <w:rPr>
-          <w:rtl w:val="0"/>
-        </w:rPr>
-        <w:t xml:space="preserve">ỉ </w:t>
-      </w:r>
-      <w:r>
-        <w:rPr>
-          <w:rtl w:val="0"/>
-          <w:lang w:val="en-US"/>
-        </w:rPr>
         <w:t xml:space="preserve">(Address): </w:t>
-      </w:r>
-      <w:r>
-        <w:rPr>
-          <w:rtl w:val="0"/>
-          <w:lang w:val="en-US"/>
-        </w:rPr>
         <w:tab/>
         <w:tab/>
         <w:tab/>
@@ -1211,7 +1189,7 @@
     </w:p>
     <w:p>
       <w:pPr>
-        <w:pStyle w:val="Body"/>
+        <w:pStyle w:val="Body A"/>
       </w:pPr>
       <w:r>
         <w:rPr>
@@ -1228,7 +1206,7 @@
     </w:p>
     <w:p>
       <w:pPr>
-        <w:pStyle w:val="Body"/>
+        <w:pStyle w:val="Body A"/>
       </w:pPr>
       <w:r>
         <w:rPr>
@@ -1245,7 +1223,7 @@
     </w:p>
     <w:p>
       <w:pPr>
-        <w:pStyle w:val="Body"/>
+        <w:pStyle w:val="Body A"/>
       </w:pPr>
       <w:r>
         <w:rPr>
@@ -1305,7 +1283,7 @@
     </w:p>
     <w:p>
       <w:pPr>
-        <w:pStyle w:val="Body"/>
+        <w:pStyle w:val="Body A"/>
       </w:pPr>
       <w:r>
         <w:rPr>
@@ -1364,7 +1342,7 @@
     </w:p>
     <w:p>
       <w:pPr>
-        <w:pStyle w:val="Body"/>
+        <w:pStyle w:val="Body A"/>
       </w:pPr>
       <w:r>
         <w:rPr>
@@ -1423,7 +1401,7 @@
     </w:p>
     <w:p>
       <w:pPr>
-        <w:pStyle w:val="Body"/>
+        <w:pStyle w:val="Body A"/>
       </w:pPr>
       <w:r>
         <w:rPr>
@@ -1477,7 +1455,7 @@
     </w:p>
     <w:p>
       <w:pPr>
-        <w:pStyle w:val="Body"/>
+        <w:pStyle w:val="Body A"/>
       </w:pPr>
       <w:r>
         <w:rPr>
@@ -1503,7 +1481,7 @@
     </w:p>
     <w:p>
       <w:pPr>
-        <w:pStyle w:val="Body"/>
+        <w:pStyle w:val="Body A"/>
       </w:pPr>
       <w:r>
         <w:rPr>
@@ -1527,12 +1505,12 @@
     </w:p>
     <w:p>
       <w:pPr>
-        <w:pStyle w:val="Body"/>
-      </w:pPr>
-    </w:p>
-    <w:p>
-      <w:pPr>
-        <w:pStyle w:val="Body"/>
+        <w:pStyle w:val="Body A"/>
+      </w:pPr>
+    </w:p>
+    <w:p>
+      <w:pPr>
+        <w:pStyle w:val="Body A"/>
       </w:pPr>
       <w:r>
         <w:rPr>
@@ -1944,12 +1922,12 @@
     </w:p>
     <w:p>
       <w:pPr>
-        <w:pStyle w:val="Body"/>
-      </w:pPr>
-    </w:p>
-    <w:p>
-      <w:pPr>
-        <w:pStyle w:val="Body"/>
+        <w:pStyle w:val="Body A"/>
+      </w:pPr>
+    </w:p>
+    <w:p>
+      <w:pPr>
+        <w:pStyle w:val="Body A"/>
       </w:pPr>
       <w:r>
         <w:rPr>
@@ -1961,17 +1939,17 @@
     </w:p>
     <w:p>
       <w:pPr>
-        <w:pStyle w:val="Body"/>
-      </w:pPr>
-    </w:p>
-    <w:p>
-      <w:pPr>
-        <w:pStyle w:val="Body"/>
-      </w:pPr>
-    </w:p>
-    <w:p>
-      <w:pPr>
-        <w:pStyle w:val="Body"/>
+        <w:pStyle w:val="Body A"/>
+      </w:pPr>
+    </w:p>
+    <w:p>
+      <w:pPr>
+        <w:pStyle w:val="Body A"/>
+      </w:pPr>
+    </w:p>
+    <w:p>
+      <w:pPr>
+        <w:pStyle w:val="Body A"/>
       </w:pPr>
     </w:p>
     <w:p>
@@ -2059,7 +2037,7 @@
     </w:p>
     <w:p>
       <w:pPr>
-        <w:pStyle w:val="Body"/>
+        <w:pStyle w:val="Body A"/>
       </w:pPr>
       <w:r>
         <w:rPr>
@@ -2385,12 +2363,12 @@
     </w:p>
     <w:p>
       <w:pPr>
-        <w:pStyle w:val="Body"/>
-      </w:pPr>
-    </w:p>
-    <w:p>
-      <w:pPr>
-        <w:pStyle w:val="Body"/>
+        <w:pStyle w:val="Body A"/>
+      </w:pPr>
+    </w:p>
+    <w:p>
+      <w:pPr>
+        <w:pStyle w:val="Body A"/>
       </w:pPr>
       <w:r>
         <w:rPr>
@@ -2402,7 +2380,7 @@
     </w:p>
     <w:p>
       <w:pPr>
-        <w:pStyle w:val="Body"/>
+        <w:pStyle w:val="Body A"/>
       </w:pPr>
     </w:p>
     <w:p>
@@ -2548,7 +2526,7 @@
     </w:p>
     <w:p>
       <w:pPr>
-        <w:pStyle w:val="Body"/>
+        <w:pStyle w:val="Body A"/>
       </w:pPr>
       <w:r>
         <w:rPr>
@@ -3376,12 +3354,12 @@
     </w:p>
     <w:p>
       <w:pPr>
-        <w:pStyle w:val="Body"/>
-      </w:pPr>
-    </w:p>
-    <w:p>
-      <w:pPr>
-        <w:pStyle w:val="Body"/>
+        <w:pStyle w:val="Body A"/>
+      </w:pPr>
+    </w:p>
+    <w:p>
+      <w:pPr>
+        <w:pStyle w:val="Body A"/>
       </w:pPr>
       <w:r>
         <w:rPr>
@@ -3393,12 +3371,12 @@
     </w:p>
     <w:p>
       <w:pPr>
-        <w:pStyle w:val="Body"/>
-      </w:pPr>
-    </w:p>
-    <w:p>
-      <w:pPr>
-        <w:pStyle w:val="Body"/>
+        <w:pStyle w:val="Body A"/>
+      </w:pPr>
+    </w:p>
+    <w:p>
+      <w:pPr>
+        <w:pStyle w:val="Body A"/>
       </w:pPr>
       <w:r>
         <w:rPr>
@@ -3410,12 +3388,12 @@
     </w:p>
     <w:p>
       <w:pPr>
-        <w:pStyle w:val="Body"/>
-      </w:pPr>
-    </w:p>
-    <w:p>
-      <w:pPr>
-        <w:pStyle w:val="Body"/>
+        <w:pStyle w:val="Body A"/>
+      </w:pPr>
+    </w:p>
+    <w:p>
+      <w:pPr>
+        <w:pStyle w:val="Body A"/>
       </w:pPr>
       <w:r>
         <w:rPr>
@@ -4074,12 +4052,12 @@
     </w:p>
     <w:p>
       <w:pPr>
-        <w:pStyle w:val="Body"/>
-      </w:pPr>
-    </w:p>
-    <w:p>
-      <w:pPr>
-        <w:pStyle w:val="Body"/>
+        <w:pStyle w:val="Body A"/>
+      </w:pPr>
+    </w:p>
+    <w:p>
+      <w:pPr>
+        <w:pStyle w:val="Body A"/>
       </w:pPr>
       <w:r>
         <w:rPr>
@@ -4091,7 +4069,7 @@
     </w:p>
     <w:p>
       <w:pPr>
-        <w:pStyle w:val="Body"/>
+        <w:pStyle w:val="Body A"/>
       </w:pPr>
     </w:p>
     <w:p>
@@ -4234,7 +4212,7 @@
     </w:p>
     <w:p>
       <w:pPr>
-        <w:pStyle w:val="Body"/>
+        <w:pStyle w:val="Body A"/>
       </w:pPr>
       <w:r>
         <w:rPr>
@@ -4524,7 +4502,7 @@
     </w:p>
     <w:p>
       <w:pPr>
-        <w:pStyle w:val="Body"/>
+        <w:pStyle w:val="Body A"/>
       </w:pPr>
       <w:r>
         <w:rPr>
@@ -4614,12 +4592,12 @@
     </w:p>
     <w:p>
       <w:pPr>
-        <w:pStyle w:val="Body"/>
-      </w:pPr>
-    </w:p>
-    <w:p>
-      <w:pPr>
-        <w:pStyle w:val="Body"/>
+        <w:pStyle w:val="Body A"/>
+      </w:pPr>
+    </w:p>
+    <w:p>
+      <w:pPr>
+        <w:pStyle w:val="Body A"/>
       </w:pPr>
       <w:r>
         <w:rPr>
@@ -4631,7 +4609,7 @@
     </w:p>
     <w:p>
       <w:pPr>
-        <w:pStyle w:val="Body"/>
+        <w:pStyle w:val="Body A"/>
       </w:pPr>
       <w:r>
         <w:rPr>
@@ -4643,12 +4621,12 @@
     </w:p>
     <w:p>
       <w:pPr>
-        <w:pStyle w:val="Body"/>
-      </w:pPr>
-    </w:p>
-    <w:p>
-      <w:pPr>
-        <w:pStyle w:val="Body"/>
+        <w:pStyle w:val="Body A"/>
+      </w:pPr>
+    </w:p>
+    <w:p>
+      <w:pPr>
+        <w:pStyle w:val="Body A"/>
       </w:pPr>
       <w:r>
         <w:rPr>
@@ -4660,7 +4638,7 @@
     </w:p>
     <w:p>
       <w:pPr>
-        <w:pStyle w:val="Body"/>
+        <w:pStyle w:val="Body A"/>
       </w:pPr>
       <w:r>
         <w:rPr>
@@ -4672,12 +4650,12 @@
     </w:p>
     <w:p>
       <w:pPr>
-        <w:pStyle w:val="Body"/>
-      </w:pPr>
-    </w:p>
-    <w:p>
-      <w:pPr>
-        <w:pStyle w:val="Body"/>
+        <w:pStyle w:val="Body A"/>
+      </w:pPr>
+    </w:p>
+    <w:p>
+      <w:pPr>
+        <w:pStyle w:val="Body A"/>
       </w:pPr>
       <w:r>
         <w:rPr>
@@ -4689,7 +4667,7 @@
     </w:p>
     <w:p>
       <w:pPr>
-        <w:pStyle w:val="Body"/>
+        <w:pStyle w:val="Body A"/>
       </w:pPr>
       <w:r>
         <w:rPr>
@@ -4701,12 +4679,12 @@
     </w:p>
     <w:p>
       <w:pPr>
-        <w:pStyle w:val="Body"/>
-      </w:pPr>
-    </w:p>
-    <w:p>
-      <w:pPr>
-        <w:pStyle w:val="Body"/>
+        <w:pStyle w:val="Body A"/>
+      </w:pPr>
+    </w:p>
+    <w:p>
+      <w:pPr>
+        <w:pStyle w:val="Body A"/>
       </w:pPr>
       <w:r>
         <w:rPr>
@@ -5084,12 +5062,12 @@
     </w:p>
     <w:p>
       <w:pPr>
-        <w:pStyle w:val="Body"/>
-      </w:pPr>
-    </w:p>
-    <w:p>
-      <w:pPr>
-        <w:pStyle w:val="Body"/>
+        <w:pStyle w:val="Body A"/>
+      </w:pPr>
+    </w:p>
+    <w:p>
+      <w:pPr>
+        <w:pStyle w:val="Body A"/>
       </w:pPr>
       <w:r>
         <w:rPr>
@@ -5101,12 +5079,12 @@
     </w:p>
     <w:p>
       <w:pPr>
-        <w:pStyle w:val="Body"/>
-      </w:pPr>
-    </w:p>
-    <w:p>
-      <w:pPr>
-        <w:pStyle w:val="Body"/>
+        <w:pStyle w:val="Body A"/>
+      </w:pPr>
+    </w:p>
+    <w:p>
+      <w:pPr>
+        <w:pStyle w:val="Body A"/>
       </w:pPr>
       <w:r>
         <w:rPr>
@@ -5593,12 +5571,12 @@
     </w:p>
     <w:p>
       <w:pPr>
-        <w:pStyle w:val="Body"/>
-      </w:pPr>
-    </w:p>
-    <w:p>
-      <w:pPr>
-        <w:pStyle w:val="Body"/>
+        <w:pStyle w:val="Body A"/>
+      </w:pPr>
+    </w:p>
+    <w:p>
+      <w:pPr>
+        <w:pStyle w:val="Body A"/>
       </w:pPr>
       <w:r>
         <w:rPr>
@@ -5610,7 +5588,7 @@
     </w:p>
     <w:p>
       <w:pPr>
-        <w:pStyle w:val="Body"/>
+        <w:pStyle w:val="Body A"/>
       </w:pPr>
     </w:p>
     <w:p>
@@ -5766,7 +5744,7 @@
     </w:p>
     <w:p>
       <w:pPr>
-        <w:pStyle w:val="Body"/>
+        <w:pStyle w:val="Body A"/>
       </w:pPr>
       <w:r>
         <w:rPr>
@@ -5910,7 +5888,7 @@
     </w:p>
     <w:p>
       <w:pPr>
-        <w:pStyle w:val="Body"/>
+        <w:pStyle w:val="Body A"/>
       </w:pPr>
       <w:r>
         <w:rPr>
@@ -5922,12 +5900,12 @@
     </w:p>
     <w:p>
       <w:pPr>
-        <w:pStyle w:val="Body"/>
-      </w:pPr>
-    </w:p>
-    <w:p>
-      <w:pPr>
-        <w:pStyle w:val="Body"/>
+        <w:pStyle w:val="Body A"/>
+      </w:pPr>
+    </w:p>
+    <w:p>
+      <w:pPr>
+        <w:pStyle w:val="Body A"/>
       </w:pPr>
       <w:r>
         <w:rPr>
@@ -6291,12 +6269,12 @@
     </w:p>
     <w:p>
       <w:pPr>
-        <w:pStyle w:val="Body"/>
-      </w:pPr>
-    </w:p>
-    <w:p>
-      <w:pPr>
-        <w:pStyle w:val="Body"/>
+        <w:pStyle w:val="Body A"/>
+      </w:pPr>
+    </w:p>
+    <w:p>
+      <w:pPr>
+        <w:pStyle w:val="Body A"/>
       </w:pPr>
       <w:r>
         <w:rPr>
@@ -6308,12 +6286,12 @@
     </w:p>
     <w:p>
       <w:pPr>
-        <w:pStyle w:val="Body"/>
-      </w:pPr>
-    </w:p>
-    <w:p>
-      <w:pPr>
-        <w:pStyle w:val="Body"/>
+        <w:pStyle w:val="Body A"/>
+      </w:pPr>
+    </w:p>
+    <w:p>
+      <w:pPr>
+        <w:pStyle w:val="Body A"/>
       </w:pPr>
       <w:r>
         <w:rPr>
@@ -6566,7 +6544,7 @@
     </w:p>
     <w:p>
       <w:pPr>
-        <w:pStyle w:val="Body"/>
+        <w:pStyle w:val="Body A"/>
       </w:pPr>
       <w:r>
         <w:rPr>
@@ -6578,12 +6556,12 @@
     </w:p>
     <w:p>
       <w:pPr>
-        <w:pStyle w:val="Body"/>
-      </w:pPr>
-    </w:p>
-    <w:p>
-      <w:pPr>
-        <w:pStyle w:val="Body"/>
+        <w:pStyle w:val="Body A"/>
+      </w:pPr>
+    </w:p>
+    <w:p>
+      <w:pPr>
+        <w:pStyle w:val="Body A"/>
       </w:pPr>
       <w:r>
         <w:rPr>
@@ -7032,12 +7010,12 @@
     </w:p>
     <w:p>
       <w:pPr>
-        <w:pStyle w:val="Body"/>
-      </w:pPr>
-    </w:p>
-    <w:p>
-      <w:pPr>
-        <w:pStyle w:val="Body"/>
+        <w:pStyle w:val="Body A"/>
+      </w:pPr>
+    </w:p>
+    <w:p>
+      <w:pPr>
+        <w:pStyle w:val="Body A"/>
       </w:pPr>
       <w:r>
         <w:rPr>
@@ -7049,12 +7027,12 @@
     </w:p>
     <w:p>
       <w:pPr>
-        <w:pStyle w:val="Body"/>
-      </w:pPr>
-    </w:p>
-    <w:p>
-      <w:pPr>
-        <w:pStyle w:val="Body"/>
+        <w:pStyle w:val="Body A"/>
+      </w:pPr>
+    </w:p>
+    <w:p>
+      <w:pPr>
+        <w:pStyle w:val="Body A"/>
       </w:pPr>
       <w:r>
         <w:rPr>
@@ -7090,7 +7068,7 @@
     </w:p>
     <w:p>
       <w:pPr>
-        <w:pStyle w:val="Body"/>
+        <w:pStyle w:val="Body A"/>
       </w:pPr>
       <w:r>
         <w:rPr>
@@ -7151,7 +7129,7 @@
     </w:p>
     <w:p>
       <w:pPr>
-        <w:pStyle w:val="Body"/>
+        <w:pStyle w:val="Body A"/>
         <w:rPr>
           <w:i w:val="1"/>
           <w:iCs w:val="1"/>
@@ -7169,7 +7147,7 @@
     </w:p>
     <w:p>
       <w:pPr>
-        <w:pStyle w:val="Body"/>
+        <w:pStyle w:val="Body A"/>
         <w:rPr>
           <w:i w:val="1"/>
           <w:iCs w:val="1"/>
@@ -7178,7 +7156,7 @@
     </w:p>
     <w:p>
       <w:pPr>
-        <w:pStyle w:val="Body"/>
+        <w:pStyle w:val="Body A"/>
       </w:pPr>
       <w:r>
         <w:rPr>
@@ -7518,12 +7496,12 @@
     </w:p>
     <w:p>
       <w:pPr>
-        <w:pStyle w:val="Body"/>
-      </w:pPr>
-    </w:p>
-    <w:p>
-      <w:pPr>
-        <w:pStyle w:val="Body"/>
+        <w:pStyle w:val="Body A"/>
+      </w:pPr>
+    </w:p>
+    <w:p>
+      <w:pPr>
+        <w:pStyle w:val="Body A"/>
       </w:pPr>
       <w:r>
         <w:rPr>
@@ -7671,7 +7649,7 @@
     </w:p>
     <w:p>
       <w:pPr>
-        <w:pStyle w:val="Body"/>
+        <w:pStyle w:val="Body A"/>
       </w:pPr>
       <w:r>
         <w:rPr>
@@ -8214,12 +8192,12 @@
     </w:p>
     <w:p>
       <w:pPr>
-        <w:pStyle w:val="Body"/>
-      </w:pPr>
-    </w:p>
-    <w:p>
-      <w:pPr>
-        <w:pStyle w:val="Body"/>
+        <w:pStyle w:val="Body A"/>
+      </w:pPr>
+    </w:p>
+    <w:p>
+      <w:pPr>
+        <w:pStyle w:val="Body A"/>
       </w:pPr>
       <w:r>
         <w:rPr>
@@ -8231,12 +8209,12 @@
     </w:p>
     <w:p>
       <w:pPr>
-        <w:pStyle w:val="Body"/>
-      </w:pPr>
-    </w:p>
-    <w:p>
-      <w:pPr>
-        <w:pStyle w:val="Body"/>
+        <w:pStyle w:val="Body A"/>
+      </w:pPr>
+    </w:p>
+    <w:p>
+      <w:pPr>
+        <w:pStyle w:val="Body A"/>
       </w:pPr>
       <w:r>
         <w:rPr>
@@ -8991,12 +8969,12 @@
     </w:p>
     <w:p>
       <w:pPr>
-        <w:pStyle w:val="Body"/>
-      </w:pPr>
-    </w:p>
-    <w:p>
-      <w:pPr>
-        <w:pStyle w:val="Body"/>
+        <w:pStyle w:val="Body A"/>
+      </w:pPr>
+    </w:p>
+    <w:p>
+      <w:pPr>
+        <w:pStyle w:val="Body A"/>
       </w:pPr>
       <w:r>
         <w:rPr>
@@ -9667,12 +9645,12 @@
     </w:p>
     <w:p>
       <w:pPr>
-        <w:pStyle w:val="Body"/>
-      </w:pPr>
-    </w:p>
-    <w:p>
-      <w:pPr>
-        <w:pStyle w:val="Body"/>
+        <w:pStyle w:val="Body A"/>
+      </w:pPr>
+    </w:p>
+    <w:p>
+      <w:pPr>
+        <w:pStyle w:val="Body A"/>
       </w:pPr>
       <w:r>
         <w:rPr>
@@ -9684,12 +9662,12 @@
     </w:p>
     <w:p>
       <w:pPr>
-        <w:pStyle w:val="Body"/>
-      </w:pPr>
-    </w:p>
-    <w:p>
-      <w:pPr>
-        <w:pStyle w:val="Body"/>
+        <w:pStyle w:val="Body A"/>
+      </w:pPr>
+    </w:p>
+    <w:p>
+      <w:pPr>
+        <w:pStyle w:val="Body A"/>
       </w:pPr>
       <w:r>
         <w:rPr>
@@ -9701,7 +9679,7 @@
     </w:p>
     <w:p>
       <w:pPr>
-        <w:pStyle w:val="Body"/>
+        <w:pStyle w:val="Body A"/>
       </w:pPr>
     </w:p>
     <w:p>
@@ -9779,7 +9757,7 @@
     </w:p>
     <w:p>
       <w:pPr>
-        <w:pStyle w:val="Body"/>
+        <w:pStyle w:val="Body A"/>
       </w:pPr>
       <w:r>
         <w:rPr>
@@ -9923,7 +9901,7 @@
     </w:p>
     <w:p>
       <w:pPr>
-        <w:pStyle w:val="Body"/>
+        <w:pStyle w:val="Body A"/>
       </w:pPr>
       <w:r>
         <w:rPr>
@@ -9935,12 +9913,12 @@
     </w:p>
     <w:p>
       <w:pPr>
-        <w:pStyle w:val="Body"/>
-      </w:pPr>
-    </w:p>
-    <w:p>
-      <w:pPr>
-        <w:pStyle w:val="Body"/>
+        <w:pStyle w:val="Body A"/>
+      </w:pPr>
+    </w:p>
+    <w:p>
+      <w:pPr>
+        <w:pStyle w:val="Body A"/>
       </w:pPr>
       <w:r>
         <w:rPr>
@@ -11061,12 +11039,12 @@
     </w:p>
     <w:p>
       <w:pPr>
-        <w:pStyle w:val="Body"/>
-      </w:pPr>
-    </w:p>
-    <w:p>
-      <w:pPr>
-        <w:pStyle w:val="Body"/>
+        <w:pStyle w:val="Body A"/>
+      </w:pPr>
+    </w:p>
+    <w:p>
+      <w:pPr>
+        <w:pStyle w:val="Body A"/>
       </w:pPr>
       <w:r>
         <w:rPr>
@@ -11078,12 +11056,12 @@
     </w:p>
     <w:p>
       <w:pPr>
-        <w:pStyle w:val="Body"/>
-      </w:pPr>
-    </w:p>
-    <w:p>
-      <w:pPr>
-        <w:pStyle w:val="Body"/>
+        <w:pStyle w:val="Body A"/>
+      </w:pPr>
+    </w:p>
+    <w:p>
+      <w:pPr>
+        <w:pStyle w:val="Body A"/>
       </w:pPr>
     </w:p>
     <w:p>
@@ -11173,7 +11151,7 @@
     </w:p>
     <w:p>
       <w:pPr>
-        <w:pStyle w:val="Body"/>
+        <w:pStyle w:val="Body A"/>
       </w:pPr>
       <w:r>
         <w:rPr>
@@ -11390,12 +11368,12 @@
     </w:p>
     <w:p>
       <w:pPr>
-        <w:pStyle w:val="Body"/>
-      </w:pPr>
-    </w:p>
-    <w:p>
-      <w:pPr>
-        <w:pStyle w:val="Body"/>
+        <w:pStyle w:val="Body A"/>
+      </w:pPr>
+    </w:p>
+    <w:p>
+      <w:pPr>
+        <w:pStyle w:val="Body A"/>
       </w:pPr>
       <w:r>
         <w:rPr>
@@ -11407,7 +11385,7 @@
     </w:p>
     <w:p>
       <w:pPr>
-        <w:pStyle w:val="Body"/>
+        <w:pStyle w:val="Body A"/>
       </w:pPr>
       <w:r>
         <w:rPr>
@@ -11419,12 +11397,12 @@
     </w:p>
     <w:p>
       <w:pPr>
-        <w:pStyle w:val="Body"/>
-      </w:pPr>
-    </w:p>
-    <w:p>
-      <w:pPr>
-        <w:pStyle w:val="Body"/>
+        <w:pStyle w:val="Body A"/>
+      </w:pPr>
+    </w:p>
+    <w:p>
+      <w:pPr>
+        <w:pStyle w:val="Body A"/>
       </w:pPr>
       <w:r>
         <w:rPr>
@@ -11716,12 +11694,12 @@
     </w:p>
     <w:p>
       <w:pPr>
-        <w:pStyle w:val="Body"/>
-      </w:pPr>
-    </w:p>
-    <w:p>
-      <w:pPr>
-        <w:pStyle w:val="Body"/>
+        <w:pStyle w:val="Body A"/>
+      </w:pPr>
+    </w:p>
+    <w:p>
+      <w:pPr>
+        <w:pStyle w:val="Body A"/>
       </w:pPr>
       <w:r>
         <w:rPr>
@@ -11733,12 +11711,12 @@
     </w:p>
     <w:p>
       <w:pPr>
-        <w:pStyle w:val="Body"/>
-      </w:pPr>
-    </w:p>
-    <w:p>
-      <w:pPr>
-        <w:pStyle w:val="Body"/>
+        <w:pStyle w:val="Body A"/>
+      </w:pPr>
+    </w:p>
+    <w:p>
+      <w:pPr>
+        <w:pStyle w:val="Body A"/>
       </w:pPr>
       <w:r>
         <w:rPr>
@@ -12110,7 +12088,7 @@
     </w:p>
     <w:p>
       <w:pPr>
-        <w:pStyle w:val="Body"/>
+        <w:pStyle w:val="Body A"/>
       </w:pPr>
       <w:r>
         <w:rPr>
@@ -12122,12 +12100,12 @@
     </w:p>
     <w:p>
       <w:pPr>
-        <w:pStyle w:val="Body"/>
-      </w:pPr>
-    </w:p>
-    <w:p>
-      <w:pPr>
-        <w:pStyle w:val="Body"/>
+        <w:pStyle w:val="Body A"/>
+      </w:pPr>
+    </w:p>
+    <w:p>
+      <w:pPr>
+        <w:pStyle w:val="Body A"/>
       </w:pPr>
       <w:r>
         <w:rPr>
@@ -12672,12 +12650,12 @@
     </w:p>
     <w:p>
       <w:pPr>
-        <w:pStyle w:val="Body"/>
-      </w:pPr>
-    </w:p>
-    <w:p>
-      <w:pPr>
-        <w:pStyle w:val="Body"/>
+        <w:pStyle w:val="Body A"/>
+      </w:pPr>
+    </w:p>
+    <w:p>
+      <w:pPr>
+        <w:pStyle w:val="Body A"/>
       </w:pPr>
       <w:r>
         <w:rPr>
@@ -12689,12 +12667,12 @@
     </w:p>
     <w:p>
       <w:pPr>
-        <w:pStyle w:val="Body"/>
-      </w:pPr>
-    </w:p>
-    <w:p>
-      <w:pPr>
-        <w:pStyle w:val="Body"/>
+        <w:pStyle w:val="Body A"/>
+      </w:pPr>
+    </w:p>
+    <w:p>
+      <w:pPr>
+        <w:pStyle w:val="Body A"/>
       </w:pPr>
       <w:r>
         <w:rPr>
@@ -13312,12 +13290,12 @@
     </w:p>
     <w:p>
       <w:pPr>
-        <w:pStyle w:val="Body"/>
-      </w:pPr>
-    </w:p>
-    <w:p>
-      <w:pPr>
-        <w:pStyle w:val="Body"/>
+        <w:pStyle w:val="Body A"/>
+      </w:pPr>
+    </w:p>
+    <w:p>
+      <w:pPr>
+        <w:pStyle w:val="Body A"/>
       </w:pPr>
       <w:r>
         <w:rPr>
@@ -13329,7 +13307,7 @@
     </w:p>
     <w:p>
       <w:pPr>
-        <w:pStyle w:val="Body"/>
+        <w:pStyle w:val="Body A"/>
       </w:pPr>
     </w:p>
     <w:p>
@@ -13454,7 +13432,7 @@
     </w:p>
     <w:p>
       <w:pPr>
-        <w:pStyle w:val="Body"/>
+        <w:pStyle w:val="Body A"/>
       </w:pPr>
       <w:r>
         <w:rPr>
@@ -13721,7 +13699,7 @@
     </w:p>
     <w:p>
       <w:pPr>
-        <w:pStyle w:val="Body"/>
+        <w:pStyle w:val="Body A"/>
       </w:pPr>
       <w:r>
         <w:rPr>
@@ -13733,12 +13711,12 @@
     </w:p>
     <w:p>
       <w:pPr>
-        <w:pStyle w:val="Body"/>
-      </w:pPr>
-    </w:p>
-    <w:p>
-      <w:pPr>
-        <w:pStyle w:val="Body"/>
+        <w:pStyle w:val="Body A"/>
+      </w:pPr>
+    </w:p>
+    <w:p>
+      <w:pPr>
+        <w:pStyle w:val="Body A"/>
       </w:pPr>
       <w:r>
         <w:rPr>
@@ -13750,17 +13728,17 @@
     </w:p>
     <w:p>
       <w:pPr>
-        <w:pStyle w:val="Body"/>
-      </w:pPr>
-    </w:p>
-    <w:p>
-      <w:pPr>
-        <w:pStyle w:val="Body"/>
-      </w:pPr>
-    </w:p>
-    <w:p>
-      <w:pPr>
-        <w:pStyle w:val="Body"/>
+        <w:pStyle w:val="Body A"/>
+      </w:pPr>
+    </w:p>
+    <w:p>
+      <w:pPr>
+        <w:pStyle w:val="Body A"/>
+      </w:pPr>
+    </w:p>
+    <w:p>
+      <w:pPr>
+        <w:pStyle w:val="Body A"/>
       </w:pPr>
     </w:p>
     <w:p>
@@ -13819,7 +13797,7 @@
     </w:p>
     <w:p>
       <w:pPr>
-        <w:pStyle w:val="Body"/>
+        <w:pStyle w:val="Body A"/>
       </w:pPr>
       <w:r>
         <w:rPr>
@@ -14521,12 +14499,12 @@
     </w:p>
     <w:p>
       <w:pPr>
-        <w:pStyle w:val="Body"/>
-      </w:pPr>
-    </w:p>
-    <w:p>
-      <w:pPr>
-        <w:pStyle w:val="Body"/>
+        <w:pStyle w:val="Body A"/>
+      </w:pPr>
+    </w:p>
+    <w:p>
+      <w:pPr>
+        <w:pStyle w:val="Body A"/>
       </w:pPr>
       <w:r>
         <w:rPr>
@@ -14538,12 +14516,12 @@
     </w:p>
     <w:p>
       <w:pPr>
-        <w:pStyle w:val="Body"/>
-      </w:pPr>
-    </w:p>
-    <w:p>
-      <w:pPr>
-        <w:pStyle w:val="Body"/>
+        <w:pStyle w:val="Body A"/>
+      </w:pPr>
+    </w:p>
+    <w:p>
+      <w:pPr>
+        <w:pStyle w:val="Body A"/>
       </w:pPr>
       <w:r>
         <w:rPr>
@@ -15061,12 +15039,12 @@
     </w:p>
     <w:p>
       <w:pPr>
-        <w:pStyle w:val="Body"/>
-      </w:pPr>
-    </w:p>
-    <w:p>
-      <w:pPr>
-        <w:pStyle w:val="Body"/>
+        <w:pStyle w:val="Body A"/>
+      </w:pPr>
+    </w:p>
+    <w:p>
+      <w:pPr>
+        <w:pStyle w:val="Body A"/>
       </w:pPr>
       <w:r>
         <w:rPr>
@@ -15078,7 +15056,7 @@
     </w:p>
     <w:p>
       <w:pPr>
-        <w:pStyle w:val="Body"/>
+        <w:pStyle w:val="Body A"/>
       </w:pPr>
     </w:p>
     <w:p>
@@ -15208,7 +15186,7 @@
     </w:p>
     <w:p>
       <w:pPr>
-        <w:pStyle w:val="Body"/>
+        <w:pStyle w:val="Body A"/>
       </w:pPr>
       <w:r>
         <w:rPr>
@@ -16083,12 +16061,12 @@
     </w:p>
     <w:p>
       <w:pPr>
-        <w:pStyle w:val="Body"/>
-      </w:pPr>
-    </w:p>
-    <w:p>
-      <w:pPr>
-        <w:pStyle w:val="Body"/>
+        <w:pStyle w:val="Body A"/>
+      </w:pPr>
+    </w:p>
+    <w:p>
+      <w:pPr>
+        <w:pStyle w:val="Body A"/>
       </w:pPr>
       <w:r>
         <w:rPr>
@@ -16100,12 +16078,12 @@
     </w:p>
     <w:p>
       <w:pPr>
-        <w:pStyle w:val="Body"/>
-      </w:pPr>
-    </w:p>
-    <w:p>
-      <w:pPr>
-        <w:pStyle w:val="Body"/>
+        <w:pStyle w:val="Body A"/>
+      </w:pPr>
+    </w:p>
+    <w:p>
+      <w:pPr>
+        <w:pStyle w:val="Body A"/>
       </w:pPr>
       <w:r>
         <w:rPr>
@@ -16747,12 +16725,12 @@
     </w:p>
     <w:p>
       <w:pPr>
-        <w:pStyle w:val="Body"/>
-      </w:pPr>
-    </w:p>
-    <w:p>
-      <w:pPr>
-        <w:pStyle w:val="Body"/>
+        <w:pStyle w:val="Body A"/>
+      </w:pPr>
+    </w:p>
+    <w:p>
+      <w:pPr>
+        <w:pStyle w:val="Body A"/>
       </w:pPr>
       <w:r>
         <w:rPr>
@@ -16764,7 +16742,7 @@
     </w:p>
     <w:p>
       <w:pPr>
-        <w:pStyle w:val="Body"/>
+        <w:pStyle w:val="Body A"/>
       </w:pPr>
     </w:p>
     <w:p>
@@ -16903,7 +16881,7 @@
     </w:p>
     <w:p>
       <w:pPr>
-        <w:pStyle w:val="Body"/>
+        <w:pStyle w:val="Body A"/>
       </w:pPr>
       <w:r>
         <w:rPr>
@@ -18330,12 +18308,12 @@
     </w:p>
     <w:p>
       <w:pPr>
-        <w:pStyle w:val="Body"/>
-      </w:pPr>
-    </w:p>
-    <w:p>
-      <w:pPr>
-        <w:pStyle w:val="Body"/>
+        <w:pStyle w:val="Body A"/>
+      </w:pPr>
+    </w:p>
+    <w:p>
+      <w:pPr>
+        <w:pStyle w:val="Body A"/>
       </w:pPr>
       <w:r>
         <w:rPr>
@@ -18347,7 +18325,7 @@
     </w:p>
     <w:p>
       <w:pPr>
-        <w:pStyle w:val="Body"/>
+        <w:pStyle w:val="Body A"/>
       </w:pPr>
     </w:p>
     <w:p>
@@ -18495,7 +18473,7 @@
     </w:p>
     <w:p>
       <w:pPr>
-        <w:pStyle w:val="Body"/>
+        <w:pStyle w:val="Body A"/>
       </w:pPr>
       <w:r>
         <w:rPr>
@@ -18737,12 +18715,12 @@
     </w:p>
     <w:p>
       <w:pPr>
-        <w:pStyle w:val="Body"/>
-      </w:pPr>
-    </w:p>
-    <w:p>
-      <w:pPr>
-        <w:pStyle w:val="Body"/>
+        <w:pStyle w:val="Body A"/>
+      </w:pPr>
+    </w:p>
+    <w:p>
+      <w:pPr>
+        <w:pStyle w:val="Body A"/>
       </w:pPr>
       <w:r>
         <w:rPr>
@@ -18754,12 +18732,12 @@
     </w:p>
     <w:p>
       <w:pPr>
-        <w:pStyle w:val="Body"/>
-      </w:pPr>
-    </w:p>
-    <w:p>
-      <w:pPr>
-        <w:pStyle w:val="Body"/>
+        <w:pStyle w:val="Body A"/>
+      </w:pPr>
+    </w:p>
+    <w:p>
+      <w:pPr>
+        <w:pStyle w:val="Body A"/>
       </w:pPr>
       <w:r>
         <w:rPr>
@@ -19168,12 +19146,12 @@
     </w:p>
     <w:p>
       <w:pPr>
-        <w:pStyle w:val="Body"/>
-      </w:pPr>
-    </w:p>
-    <w:p>
-      <w:pPr>
-        <w:pStyle w:val="Body"/>
+        <w:pStyle w:val="Body A"/>
+      </w:pPr>
+    </w:p>
+    <w:p>
+      <w:pPr>
+        <w:pStyle w:val="Body A"/>
       </w:pPr>
       <w:r>
         <w:rPr>
@@ -19185,12 +19163,12 @@
     </w:p>
     <w:p>
       <w:pPr>
-        <w:pStyle w:val="Body"/>
-      </w:pPr>
-    </w:p>
-    <w:p>
-      <w:pPr>
-        <w:pStyle w:val="Body"/>
+        <w:pStyle w:val="Body A"/>
+      </w:pPr>
+    </w:p>
+    <w:p>
+      <w:pPr>
+        <w:pStyle w:val="Body A"/>
       </w:pPr>
       <w:r>
         <w:rPr>
@@ -19779,12 +19757,12 @@
     </w:p>
     <w:p>
       <w:pPr>
-        <w:pStyle w:val="Body"/>
-      </w:pPr>
-    </w:p>
-    <w:p>
-      <w:pPr>
-        <w:pStyle w:val="Body"/>
+        <w:pStyle w:val="Body A"/>
+      </w:pPr>
+    </w:p>
+    <w:p>
+      <w:pPr>
+        <w:pStyle w:val="Body A"/>
       </w:pPr>
       <w:r>
         <w:rPr>
@@ -19796,12 +19774,12 @@
     </w:p>
     <w:p>
       <w:pPr>
-        <w:pStyle w:val="Body"/>
-      </w:pPr>
-    </w:p>
-    <w:p>
-      <w:pPr>
-        <w:pStyle w:val="Body"/>
+        <w:pStyle w:val="Body A"/>
+      </w:pPr>
+    </w:p>
+    <w:p>
+      <w:pPr>
+        <w:pStyle w:val="Body A"/>
       </w:pPr>
       <w:r>
         <w:rPr>
@@ -20518,12 +20496,12 @@
     </w:p>
     <w:p>
       <w:pPr>
-        <w:pStyle w:val="Body"/>
-      </w:pPr>
-    </w:p>
-    <w:p>
-      <w:pPr>
-        <w:pStyle w:val="Body"/>
+        <w:pStyle w:val="Body A"/>
+      </w:pPr>
+    </w:p>
+    <w:p>
+      <w:pPr>
+        <w:pStyle w:val="Body A"/>
       </w:pPr>
       <w:r>
         <w:rPr>
@@ -20535,12 +20513,12 @@
     </w:p>
     <w:p>
       <w:pPr>
-        <w:pStyle w:val="Body"/>
-      </w:pPr>
-    </w:p>
-    <w:p>
-      <w:pPr>
-        <w:pStyle w:val="Body"/>
+        <w:pStyle w:val="Body A"/>
+      </w:pPr>
+    </w:p>
+    <w:p>
+      <w:pPr>
+        <w:pStyle w:val="Body A"/>
       </w:pPr>
       <w:r>
         <w:rPr>
@@ -20975,12 +20953,12 @@
     </w:p>
     <w:p>
       <w:pPr>
-        <w:pStyle w:val="Body"/>
-      </w:pPr>
-    </w:p>
-    <w:p>
-      <w:pPr>
-        <w:pStyle w:val="Body"/>
+        <w:pStyle w:val="Body A"/>
+      </w:pPr>
+    </w:p>
+    <w:p>
+      <w:pPr>
+        <w:pStyle w:val="Body A"/>
       </w:pPr>
       <w:r>
         <w:rPr>
@@ -20992,12 +20970,12 @@
     </w:p>
     <w:p>
       <w:pPr>
-        <w:pStyle w:val="Body"/>
-      </w:pPr>
-    </w:p>
-    <w:p>
-      <w:pPr>
-        <w:pStyle w:val="Body"/>
+        <w:pStyle w:val="Body A"/>
+      </w:pPr>
+    </w:p>
+    <w:p>
+      <w:pPr>
+        <w:pStyle w:val="Body A"/>
       </w:pPr>
       <w:r>
         <w:rPr>
@@ -21442,7 +21420,7 @@
     </w:p>
     <w:p>
       <w:pPr>
-        <w:pStyle w:val="Body"/>
+        <w:pStyle w:val="Body A"/>
       </w:pPr>
       <w:r>
         <w:rPr>
@@ -21454,19 +21432,19 @@
     </w:p>
     <w:p>
       <w:pPr>
-        <w:pStyle w:val="Body"/>
-      </w:pPr>
-    </w:p>
-    <w:p>
-      <w:pPr>
-        <w:pStyle w:val="Body"/>
+        <w:pStyle w:val="Body A"/>
+      </w:pPr>
+    </w:p>
+    <w:p>
+      <w:pPr>
+        <w:pStyle w:val="Body A"/>
       </w:pPr>
     </w:p>
     <w:tbl>
       <w:tblPr>
         <w:tblW w:w="9640" w:type="dxa"/>
         <w:jc w:val="left"/>
-        <w:tblInd w:w="110" w:type="dxa"/>
+        <w:tblInd w:w="218" w:type="dxa"/>
         <w:tblBorders>
           <w:top w:val="single" w:color="ffffff" w:sz="8" w:space="0" w:shadow="0" w:frame="0"/>
           <w:left w:val="single" w:color="ffffff" w:sz="8" w:space="0" w:shadow="0" w:frame="0"/>
@@ -21487,7 +21465,7 @@
           <w:shd w:val="clear" w:color="auto" w:fill="ced7e7"/>
         </w:tblPrEx>
         <w:trPr>
-          <w:trHeight w:val="2740" w:hRule="atLeast"/>
+          <w:trHeight w:val="2760" w:hRule="atLeast"/>
         </w:trPr>
         <w:tc>
           <w:tcPr>
@@ -21513,14 +21491,12 @@
               <w:keepNext w:val="0"/>
               <w:keepLines w:val="0"/>
               <w:widowControl w:val="0"/>
-              <w:spacing w:before="0" w:after="0" w:line="240" w:lineRule="auto"/>
+              <w:spacing w:before="0" w:after="0"/>
               <w:outlineLvl w:val="9"/>
             </w:pPr>
             <w:r>
               <w:rPr>
                 <w:rFonts w:ascii="Avenir Heavy" w:hAnsi="Avenir Heavy"/>
-                <w:sz w:val="22"/>
-                <w:szCs w:val="22"/>
                 <w:shd w:val="nil" w:color="auto" w:fill="auto"/>
                 <w:rtl w:val="0"/>
                 <w:lang w:val="en-US"/>
@@ -21557,7 +21533,7 @@
               <w:keepNext w:val="0"/>
               <w:keepLines w:val="0"/>
               <w:widowControl w:val="0"/>
-              <w:spacing w:before="0" w:after="0" w:line="240" w:lineRule="auto"/>
+              <w:spacing w:before="0" w:after="0"/>
               <w:outlineLvl w:val="9"/>
               <w:rPr>
                 <w:rFonts w:ascii="Avenir Heavy" w:cs="Avenir Heavy" w:hAnsi="Avenir Heavy" w:eastAsia="Avenir Heavy"/>
@@ -21588,7 +21564,7 @@
               <w:keepNext w:val="0"/>
               <w:keepLines w:val="0"/>
               <w:widowControl w:val="0"/>
-              <w:spacing w:before="0" w:after="0" w:line="240" w:lineRule="auto"/>
+              <w:spacing w:before="0" w:after="0"/>
               <w:outlineLvl w:val="9"/>
               <w:rPr>
                 <w:rFonts w:ascii="Avenir Heavy" w:cs="Avenir Heavy" w:hAnsi="Avenir Heavy" w:eastAsia="Avenir Heavy"/>
@@ -21607,7 +21583,7 @@
               <w:keepNext w:val="0"/>
               <w:keepLines w:val="0"/>
               <w:widowControl w:val="0"/>
-              <w:spacing w:before="0" w:after="0" w:line="240" w:lineRule="auto"/>
+              <w:spacing w:before="0" w:after="0"/>
               <w:outlineLvl w:val="9"/>
               <w:rPr>
                 <w:rFonts w:ascii="Avenir Heavy" w:cs="Avenir Heavy" w:hAnsi="Avenir Heavy" w:eastAsia="Avenir Heavy"/>
@@ -21626,7 +21602,7 @@
               <w:keepNext w:val="0"/>
               <w:keepLines w:val="0"/>
               <w:widowControl w:val="0"/>
-              <w:spacing w:before="0" w:after="0" w:line="240" w:lineRule="auto"/>
+              <w:spacing w:before="0" w:after="0"/>
               <w:outlineLvl w:val="9"/>
               <w:rPr>
                 <w:rFonts w:ascii="Avenir Heavy" w:cs="Avenir Heavy" w:hAnsi="Avenir Heavy" w:eastAsia="Avenir Heavy"/>
@@ -21645,7 +21621,7 @@
               <w:keepNext w:val="0"/>
               <w:keepLines w:val="0"/>
               <w:widowControl w:val="0"/>
-              <w:spacing w:before="0" w:after="0" w:line="240" w:lineRule="auto"/>
+              <w:spacing w:before="0" w:after="0"/>
               <w:outlineLvl w:val="9"/>
               <w:rPr>
                 <w:rFonts w:ascii="Avenir Heavy" w:cs="Avenir Heavy" w:hAnsi="Avenir Heavy" w:eastAsia="Avenir Heavy"/>
@@ -21664,26 +21640,7 @@
               <w:keepNext w:val="0"/>
               <w:keepLines w:val="0"/>
               <w:widowControl w:val="0"/>
-              <w:spacing w:before="0" w:after="0" w:line="240" w:lineRule="auto"/>
-              <w:outlineLvl w:val="9"/>
-              <w:rPr>
-                <w:rFonts w:ascii="Avenir Heavy" w:cs="Avenir Heavy" w:hAnsi="Avenir Heavy" w:eastAsia="Avenir Heavy"/>
-                <w:shd w:val="nil" w:color="auto" w:fill="auto"/>
-                <w:lang w:val="en-US"/>
-                <w14:textOutline w14:w="12700" w14:cap="flat">
-                  <w14:noFill/>
-                  <w14:miter w14:lim="400000"/>
-                </w14:textOutline>
-              </w:rPr>
-            </w:pPr>
-          </w:p>
-          <w:p>
-            <w:pPr>
-              <w:pStyle w:val="heading 4"/>
-              <w:keepNext w:val="0"/>
-              <w:keepLines w:val="0"/>
-              <w:widowControl w:val="0"/>
-              <w:spacing w:before="0" w:after="0" w:line="240" w:lineRule="auto"/>
+              <w:spacing w:before="0" w:after="0"/>
               <w:outlineLvl w:val="9"/>
             </w:pPr>
             <w:r>
@@ -21703,15 +21660,24 @@
     </w:tbl>
     <w:p>
       <w:pPr>
+        <w:pStyle w:val="Body A"/>
+        <w:widowControl w:val="0"/>
+        <w:ind w:left="110" w:hanging="110"/>
+      </w:pPr>
+    </w:p>
+    <w:p>
+      <w:pPr>
         <w:pStyle w:val="heading 4"/>
         <w:keepNext w:val="0"/>
         <w:keepLines w:val="0"/>
         <w:widowControl w:val="0"/>
-        <w:spacing w:before="0" w:after="0" w:line="240" w:lineRule="auto"/>
+        <w:spacing w:before="0" w:after="0"/>
         <w:ind w:left="2" w:hanging="2"/>
         <w:outlineLvl w:val="9"/>
         <w:rPr>
           <w:rFonts w:ascii="Avenir Next Regular" w:cs="Avenir Next Regular" w:hAnsi="Avenir Next Regular" w:eastAsia="Avenir Next Regular"/>
+          <w:b w:val="1"/>
+          <w:bCs w:val="1"/>
           <w:sz w:val="20"/>
           <w:szCs w:val="20"/>
           <w14:textOutline w14:w="12700" w14:cap="flat">
@@ -21723,22 +21689,22 @@
     </w:p>
     <w:p>
       <w:pPr>
-        <w:pStyle w:val="Body"/>
-      </w:pPr>
-    </w:p>
-    <w:p>
-      <w:pPr>
-        <w:pStyle w:val="Body"/>
-      </w:pPr>
-    </w:p>
-    <w:p>
-      <w:pPr>
-        <w:pStyle w:val="Body"/>
-      </w:pPr>
-    </w:p>
-    <w:p>
-      <w:pPr>
-        <w:pStyle w:val="Body"/>
+        <w:pStyle w:val="Body A"/>
+      </w:pPr>
+    </w:p>
+    <w:p>
+      <w:pPr>
+        <w:pStyle w:val="Body A"/>
+      </w:pPr>
+    </w:p>
+    <w:p>
+      <w:pPr>
+        <w:pStyle w:val="Body A"/>
+      </w:pPr>
+    </w:p>
+    <w:p>
+      <w:pPr>
+        <w:pStyle w:val="Body A"/>
       </w:pPr>
     </w:p>
     <w:p>
@@ -21948,7 +21914,7 @@
     </w:p>
     <w:p>
       <w:pPr>
-        <w:pStyle w:val="Body"/>
+        <w:pStyle w:val="Body A"/>
       </w:pPr>
       <w:r>
         <w:rPr>
@@ -21957,12 +21923,6 @@
         </w:rPr>
         <w:t>{{equipmentList}}</w:t>
       </w:r>
-    </w:p>
-    <w:p>
-      <w:pPr>
-        <w:pStyle w:val="Body"/>
-        <w:ind w:left="720" w:firstLine="0"/>
-      </w:pPr>
       <w:r/>
     </w:p>
     <w:sectPr>
@@ -21986,9 +21946,10 @@
         <w:i w:val="1"/>
         <w:iCs w:val="1"/>
         <w:outline w:val="0"/>
-        <w:color w:val="525252"/>
+        <w:color w:val="535353"/>
         <w:sz w:val="20"/>
         <w:szCs w:val="20"/>
+        <w:u w:color="535353"/>
         <w14:textFill>
           <w14:solidFill>
             <w14:srgbClr w14:val="535353"/>
@@ -22001,9 +21962,10 @@
         <w:i w:val="1"/>
         <w:iCs w:val="1"/>
         <w:outline w:val="0"/>
-        <w:color w:val="525252"/>
+        <w:color w:val="535353"/>
         <w:sz w:val="20"/>
         <w:szCs w:val="20"/>
+        <w:u w:color="535353"/>
         <w:rtl w:val="0"/>
         <w:lang w:val="en-US"/>
         <w14:textFill>
@@ -22024,9 +21986,10 @@
         <w:i w:val="1"/>
         <w:iCs w:val="1"/>
         <w:outline w:val="0"/>
-        <w:color w:val="525252"/>
+        <w:color w:val="535353"/>
         <w:sz w:val="20"/>
         <w:szCs w:val="20"/>
+        <w:u w:color="535353"/>
         <w14:textFill>
           <w14:solidFill>
             <w14:srgbClr w14:val="535353"/>
@@ -22040,9 +22003,10 @@
         <w:i w:val="1"/>
         <w:iCs w:val="1"/>
         <w:outline w:val="0"/>
-        <w:color w:val="525252"/>
+        <w:color w:val="535353"/>
         <w:sz w:val="20"/>
         <w:szCs w:val="20"/>
+        <w:u w:color="535353"/>
         <w:rtl w:val="0"/>
         <w:lang w:val="en-US"/>
         <w14:textFill>
@@ -22058,9 +22022,10 @@
         <w:i w:val="1"/>
         <w:iCs w:val="1"/>
         <w:outline w:val="0"/>
-        <w:color w:val="525252"/>
+        <w:color w:val="535353"/>
         <w:sz w:val="20"/>
         <w:szCs w:val="20"/>
+        <w:u w:color="535353"/>
         <w:rtl w:val="0"/>
         <w14:textFill>
           <w14:solidFill>
@@ -22075,9 +22040,10 @@
         <w:i w:val="1"/>
         <w:iCs w:val="1"/>
         <w:outline w:val="0"/>
-        <w:color w:val="525252"/>
+        <w:color w:val="535353"/>
         <w:sz w:val="20"/>
         <w:szCs w:val="20"/>
+        <w:u w:color="535353"/>
         <w:rtl w:val="0"/>
         <w14:textFill>
           <w14:solidFill>
@@ -22092,9 +22058,10 @@
         <w:i w:val="1"/>
         <w:iCs w:val="1"/>
         <w:outline w:val="0"/>
-        <w:color w:val="525252"/>
+        <w:color w:val="535353"/>
         <w:sz w:val="20"/>
         <w:szCs w:val="20"/>
+        <w:u w:color="535353"/>
         <w:rtl w:val="0"/>
         <w:lang w:val="nl-NL"/>
         <w14:textFill>
@@ -22110,9 +22077,10 @@
         <w:i w:val="1"/>
         <w:iCs w:val="1"/>
         <w:outline w:val="0"/>
-        <w:color w:val="525252"/>
+        <w:color w:val="535353"/>
         <w:sz w:val="20"/>
         <w:szCs w:val="20"/>
+        <w:u w:color="535353"/>
         <w:rtl w:val="0"/>
         <w14:textFill>
           <w14:solidFill>
@@ -22127,9 +22095,10 @@
         <w:i w:val="1"/>
         <w:iCs w:val="1"/>
         <w:outline w:val="0"/>
-        <w:color w:val="525252"/>
+        <w:color w:val="535353"/>
         <w:sz w:val="20"/>
         <w:szCs w:val="20"/>
+        <w:u w:color="535353"/>
         <w:rtl w:val="0"/>
         <w14:textFill>
           <w14:solidFill>
@@ -22144,9 +22113,10 @@
         <w:i w:val="1"/>
         <w:iCs w:val="1"/>
         <w:outline w:val="0"/>
-        <w:color w:val="525252"/>
+        <w:color w:val="535353"/>
         <w:sz w:val="20"/>
         <w:szCs w:val="20"/>
+        <w:u w:color="535353"/>
         <w:rtl w:val="0"/>
         <w14:textFill>
           <w14:solidFill>
@@ -22161,9 +22131,10 @@
         <w:i w:val="1"/>
         <w:iCs w:val="1"/>
         <w:outline w:val="0"/>
-        <w:color w:val="525252"/>
+        <w:color w:val="535353"/>
         <w:sz w:val="20"/>
         <w:szCs w:val="20"/>
+        <w:u w:color="535353"/>
         <w:rtl w:val="0"/>
         <w:lang w:val="en-US"/>
         <w14:textFill>
@@ -22172,7 +22143,26 @@
           </w14:solidFill>
         </w14:textFill>
       </w:rPr>
-      <w:t>/Contract No.: {{contractNumber}}</w:t>
+      <w:t>/Contract No.:</w:t>
+    </w:r>
+    <w:r>
+      <w:rPr>
+        <w:i w:val="1"/>
+        <w:iCs w:val="1"/>
+        <w:outline w:val="0"/>
+        <w:color w:val="535353"/>
+        <w:sz w:val="20"/>
+        <w:szCs w:val="20"/>
+        <w:u w:color="535353"/>
+        <w:rtl w:val="0"/>
+        <w:lang w:val="en-US"/>
+        <w14:textFill>
+          <w14:solidFill>
+            <w14:srgbClr w14:val="535353"/>
+          </w14:solidFill>
+        </w14:textFill>
+      </w:rPr>
+      <w:t xml:space="preserve"> {{contractNumber}}</w:t>
     </w:r>
   </w:p>
 </w:ftr>
@@ -22183,7 +22173,6 @@
   <w:p>
     <w:pPr>
       <w:pStyle w:val="Header &amp; Footer"/>
-      <w:bidi w:val="0"/>
     </w:pPr>
     <w:r/>
   </w:p>
@@ -22333,11 +22322,12 @@
       <w:position w:val="0"/>
       <w:sz w:val="24"/>
       <w:szCs w:val="24"/>
-      <w:u w:val="none"/>
+      <w:u w:val="none" w:color="000000"/>
       <w:shd w:val="nil" w:color="auto" w:fill="auto"/>
       <w:vertAlign w:val="baseline"/>
-      <w14:textOutline>
+      <w14:textOutline w14:w="12700" w14:cap="flat">
         <w14:noFill/>
+        <w14:miter w14:lim="400000"/>
       </w14:textOutline>
       <w14:textFill>
         <w14:solidFill>
@@ -22382,8 +22372,9 @@
       <w:u w:val="none" w:color="000000"/>
       <w:shd w:val="nil" w:color="auto" w:fill="auto"/>
       <w:vertAlign w:val="baseline"/>
-      <w14:textOutline>
+      <w14:textOutline w14:w="12700" w14:cap="flat">
         <w14:noFill/>
+        <w14:miter w14:lim="400000"/>
       </w14:textOutline>
       <w14:textFill>
         <w14:solidFill>
@@ -22392,9 +22383,9 @@
       </w14:textFill>
     </w:rPr>
   </w:style>
-  <w:style w:type="paragraph" w:styleId="Body">
-    <w:name w:val="Body"/>
-    <w:next w:val="Body"/>
+  <w:style w:type="paragraph" w:styleId="Body A">
+    <w:name w:val="Body A"/>
+    <w:next w:val="Body A"/>
     <w:pPr>
       <w:keepNext w:val="0"/>
       <w:keepLines w:val="0"/>
@@ -22428,8 +22419,9 @@
       <w:u w:val="none" w:color="000000"/>
       <w:shd w:val="nil" w:color="auto" w:fill="auto"/>
       <w:vertAlign w:val="baseline"/>
-      <w14:textOutline>
+      <w14:textOutline w14:w="12700" w14:cap="flat">
         <w14:noFill/>
+        <w14:miter w14:lim="400000"/>
       </w14:textOutline>
       <w14:textFill>
         <w14:solidFill>
@@ -22474,8 +22466,9 @@
       <w:u w:val="none" w:color="000000"/>
       <w:shd w:val="nil" w:color="auto" w:fill="auto"/>
       <w:vertAlign w:val="baseline"/>
-      <w14:textOutline>
+      <w14:textOutline w14:w="12700" w14:cap="flat">
         <w14:noFill/>
+        <w14:miter w14:lim="400000"/>
       </w14:textOutline>
       <w14:textFill>
         <w14:solidFill>
@@ -22486,7 +22479,7 @@
   </w:style>
   <w:style w:type="paragraph" w:styleId="heading 4">
     <w:name w:val="heading 4"/>
-    <w:next w:val="Body"/>
+    <w:next w:val="Body A"/>
     <w:pPr>
       <w:keepNext w:val="1"/>
       <w:keepLines w:val="1"/>
@@ -22495,13 +22488,13 @@
       <w:shd w:val="clear" w:color="auto" w:fill="auto"/>
       <w:suppressAutoHyphens w:val="0"/>
       <w:bidi w:val="0"/>
-      <w:spacing w:before="280" w:after="80"/>
+      <w:spacing w:before="280" w:after="80" w:line="240" w:lineRule="auto"/>
       <w:ind w:left="0" w:right="0" w:firstLine="0"/>
       <w:jc w:val="left"/>
-      <w:outlineLvl w:val="2"/>
+      <w:outlineLvl w:val="0"/>
     </w:pPr>
     <w:rPr>
-      <w:rFonts w:ascii="Montserrat Thin Bold" w:cs="Montserrat Thin Bold" w:hAnsi="Montserrat Thin Bold" w:eastAsia="Montserrat Thin Bold"/>
+      <w:rFonts w:ascii="Montserrat Thin Bold" w:cs="Arial Unicode MS" w:hAnsi="Montserrat Thin Bold" w:eastAsia="Arial Unicode MS"/>
       <w:b w:val="0"/>
       <w:bCs w:val="0"/>
       <w:i w:val="0"/>
@@ -22676,9 +22669,9 @@
         </a:effectStyle>
         <a:effectStyle>
           <a:effectLst>
-            <a:outerShdw sx="100000" sy="100000" kx="0" ky="0" algn="b" rotWithShape="0" blurRad="38100" dist="20000" dir="5400000">
+            <a:outerShdw sx="100000" sy="100000" kx="0" ky="0" algn="b" rotWithShape="0" blurRad="38100" dist="23000" dir="5400000">
               <a:srgbClr val="000000">
-                <a:alpha val="38000"/>
+                <a:alpha val="35000"/>
               </a:srgbClr>
             </a:outerShdw>
           </a:effectLst>
@@ -22758,7 +22751,7 @@
         </a:effectLst>
         <a:sp3d/>
       </a:spPr>
-      <a:bodyPr rot="0" spcFirstLastPara="1" vertOverflow="overflow" horzOverflow="overflow" vert="horz" wrap="square" lIns="45719" tIns="45719" rIns="45719" bIns="45719" numCol="1" spcCol="38100" rtlCol="0" anchor="ctr" upright="0">
+      <a:bodyPr rot="0" spcFirstLastPara="1" vertOverflow="overflow" horzOverflow="overflow" vert="horz" wrap="square" lIns="45718" tIns="45718" rIns="45718" bIns="45718" numCol="1" spcCol="38100" rtlCol="0" anchor="ctr" upright="0">
         <a:spAutoFit/>
       </a:bodyPr>
       <a:lstStyle>
@@ -22786,10 +22779,10 @@
             </a:solidFill>
             <a:effectLst/>
             <a:uFillTx/>
-            <a:latin typeface="Cambria"/>
-            <a:ea typeface="Cambria"/>
-            <a:cs typeface="Cambria"/>
-            <a:sym typeface="Cambria"/>
+            <a:latin typeface="+mn-lt"/>
+            <a:ea typeface="+mn-ea"/>
+            <a:cs typeface="+mn-cs"/>
+            <a:sym typeface="Helvetica Neue"/>
           </a:defRPr>
         </a:defPPr>
         <a:lvl1pPr marL="0" marR="0" indent="0" algn="l" defTabSz="914400" rtl="0" fontAlgn="auto" latinLnBrk="1" hangingPunct="0">
@@ -23045,9 +23038,9 @@
           <a:round/>
         </a:ln>
         <a:effectLst>
-          <a:outerShdw sx="100000" sy="100000" kx="0" ky="0" algn="b" rotWithShape="0" blurRad="38100" dist="20000" dir="5400000">
+          <a:outerShdw sx="100000" sy="100000" kx="0" ky="0" algn="b" rotWithShape="0" blurRad="38100" dist="23000" dir="5400000">
             <a:srgbClr val="000000">
-              <a:alpha val="38000"/>
+              <a:alpha val="35000"/>
             </a:srgbClr>
           </a:outerShdw>
         </a:effectLst>
@@ -23335,7 +23328,7 @@
         <a:effectLst/>
         <a:sp3d/>
       </a:spPr>
-      <a:bodyPr rot="0" spcFirstLastPara="1" vertOverflow="overflow" horzOverflow="overflow" vert="horz" wrap="square" lIns="45719" tIns="45719" rIns="45719" bIns="45719" numCol="1" spcCol="38100" rtlCol="0" anchor="t" upright="0">
+      <a:bodyPr rot="0" spcFirstLastPara="1" vertOverflow="overflow" horzOverflow="overflow" vert="horz" wrap="square" lIns="45718" tIns="45718" rIns="45718" bIns="45718" numCol="1" spcCol="38100" rtlCol="0" anchor="t" upright="0">
         <a:spAutoFit/>
       </a:bodyPr>
       <a:lstStyle>
@@ -23363,10 +23356,10 @@
             </a:solidFill>
             <a:effectLst/>
             <a:uFillTx/>
-            <a:latin typeface="Cambria"/>
-            <a:ea typeface="Cambria"/>
-            <a:cs typeface="Cambria"/>
-            <a:sym typeface="Cambria"/>
+            <a:latin typeface="+mn-lt"/>
+            <a:ea typeface="+mn-ea"/>
+            <a:cs typeface="+mn-cs"/>
+            <a:sym typeface="Helvetica Neue"/>
           </a:defRPr>
         </a:defPPr>
         <a:lvl1pPr marL="0" marR="0" indent="0" algn="l" defTabSz="914400" rtl="0" fontAlgn="auto" latinLnBrk="1" hangingPunct="0">

</xml_diff>